<commit_message>
lab 3 lab 4 lab 5
</commit_message>
<xml_diff>
--- a/reports/Borovsky/4/rep/Боровский_МИАПР_lab_4.docx
+++ b/reports/Borovsky/4/rep/Боровский_МИАПР_lab_4.docx
@@ -185,7 +185,6 @@
         <w:rPr>
           <w:sz w:val="26"/>
           <w:szCs w:val="26"/>
-          <w:lang w:val="en-AU"/>
         </w:rPr>
       </w:pPr>
       <w:r>
@@ -199,7 +198,6 @@
         <w:rPr>
           <w:sz w:val="26"/>
           <w:szCs w:val="26"/>
-          <w:lang w:val="en-AU"/>
         </w:rPr>
         <w:t>4</w:t>
       </w:r>
@@ -9062,7 +9060,27 @@
           <w:lang w:val="en-AU" w:eastAsia="en-US"/>
         </w:rPr>
         <w:tab/>
-        <w:t>x += 0.1;</w:t>
+        <w:t>x += 0.</w:t>
+      </w:r>
+      <w:r>
+        <w:rPr>
+          <w:rFonts w:ascii="Consolas" w:eastAsiaTheme="minorHAnsi" w:hAnsi="Consolas" w:cs="Consolas"/>
+          <w:color w:val="000000"/>
+          <w:sz w:val="19"/>
+          <w:szCs w:val="19"/>
+          <w:lang w:val="en-AU" w:eastAsia="en-US"/>
+        </w:rPr>
+        <w:t>0</w:t>
+      </w:r>
+      <w:r>
+        <w:rPr>
+          <w:rFonts w:ascii="Consolas" w:eastAsiaTheme="minorHAnsi" w:hAnsi="Consolas" w:cs="Consolas"/>
+          <w:color w:val="000000"/>
+          <w:sz w:val="19"/>
+          <w:szCs w:val="19"/>
+          <w:lang w:val="en-AU" w:eastAsia="en-US"/>
+        </w:rPr>
+        <w:t>1;</w:t>
       </w:r>
     </w:p>
     <w:p>
@@ -10762,9 +10780,9 @@
           <w:szCs w:val="26"/>
         </w:rPr>
         <w:drawing>
-          <wp:inline distT="0" distB="0" distL="0" distR="0" wp14:anchorId="2ED308EE" wp14:editId="710A5B24">
-            <wp:extent cx="3947502" cy="4099915"/>
-            <wp:effectExtent l="0" t="0" r="0" b="0"/>
+          <wp:inline distT="0" distB="0" distL="0" distR="0" wp14:anchorId="7B890482" wp14:editId="527EDF78">
+            <wp:extent cx="4000847" cy="3787468"/>
+            <wp:effectExtent l="0" t="0" r="0" b="3810"/>
             <wp:docPr id="1" name="Рисунок 1"/>
             <wp:cNvGraphicFramePr>
               <a:graphicFrameLocks xmlns:a="http://schemas.openxmlformats.org/drawingml/2006/main" noChangeAspect="1"/>
@@ -10785,7 +10803,7 @@
                   <pic:spPr>
                     <a:xfrm>
                       <a:off x="0" y="0"/>
-                      <a:ext cx="3947502" cy="4099915"/>
+                      <a:ext cx="4000847" cy="3787468"/>
                     </a:xfrm>
                     <a:prstGeom prst="rect">
                       <a:avLst/>
@@ -10816,10 +10834,10 @@
         </w:rPr>
         <w:lastRenderedPageBreak/>
         <w:drawing>
-          <wp:inline distT="0" distB="0" distL="0" distR="0" wp14:anchorId="7EDFF4C1" wp14:editId="70BD7A0F">
-            <wp:extent cx="3970364" cy="4275190"/>
-            <wp:effectExtent l="0" t="0" r="0" b="0"/>
-            <wp:docPr id="7" name="Рисунок 7"/>
+          <wp:inline distT="0" distB="0" distL="0" distR="0" wp14:anchorId="055F4A92" wp14:editId="33BC7B16">
+            <wp:extent cx="4069433" cy="4557155"/>
+            <wp:effectExtent l="0" t="0" r="7620" b="0"/>
+            <wp:docPr id="2" name="Рисунок 2"/>
             <wp:cNvGraphicFramePr>
               <a:graphicFrameLocks xmlns:a="http://schemas.openxmlformats.org/drawingml/2006/main" noChangeAspect="1"/>
             </wp:cNvGraphicFramePr>
@@ -10839,7 +10857,7 @@
                   <pic:spPr>
                     <a:xfrm>
                       <a:off x="0" y="0"/>
-                      <a:ext cx="3970364" cy="4275190"/>
+                      <a:ext cx="4069433" cy="4557155"/>
                     </a:xfrm>
                     <a:prstGeom prst="rect">
                       <a:avLst/>
@@ -10869,10 +10887,10 @@
           <w:szCs w:val="26"/>
         </w:rPr>
         <w:drawing>
-          <wp:inline distT="0" distB="0" distL="0" distR="0" wp14:anchorId="5F8EB775" wp14:editId="0121001D">
-            <wp:extent cx="4099915" cy="3962743"/>
-            <wp:effectExtent l="0" t="0" r="0" b="0"/>
-            <wp:docPr id="8" name="Рисунок 8"/>
+          <wp:inline distT="0" distB="0" distL="0" distR="0" wp14:anchorId="2952DEE2" wp14:editId="6B3D42D0">
+            <wp:extent cx="3993226" cy="3444538"/>
+            <wp:effectExtent l="0" t="0" r="7620" b="3810"/>
+            <wp:docPr id="3" name="Рисунок 3"/>
             <wp:cNvGraphicFramePr>
               <a:graphicFrameLocks xmlns:a="http://schemas.openxmlformats.org/drawingml/2006/main" noChangeAspect="1"/>
             </wp:cNvGraphicFramePr>
@@ -10892,7 +10910,7 @@
                   <pic:spPr>
                     <a:xfrm>
                       <a:off x="0" y="0"/>
-                      <a:ext cx="4099915" cy="3962743"/>
+                      <a:ext cx="3993226" cy="3444538"/>
                     </a:xfrm>
                     <a:prstGeom prst="rect">
                       <a:avLst/>
@@ -10921,10 +10939,87 @@
           <w:sz w:val="26"/>
           <w:szCs w:val="26"/>
         </w:rPr>
-        <w:t>Вывод:</w:t>
+        <w:drawing>
+          <wp:inline distT="0" distB="0" distL="0" distR="0" wp14:anchorId="0B9AF601" wp14:editId="52DC43D4">
+            <wp:extent cx="4061812" cy="1691787"/>
+            <wp:effectExtent l="0" t="0" r="0" b="3810"/>
+            <wp:docPr id="4" name="Рисунок 4"/>
+            <wp:cNvGraphicFramePr>
+              <a:graphicFrameLocks xmlns:a="http://schemas.openxmlformats.org/drawingml/2006/main" noChangeAspect="1"/>
+            </wp:cNvGraphicFramePr>
+            <a:graphic xmlns:a="http://schemas.openxmlformats.org/drawingml/2006/main">
+              <a:graphicData uri="http://schemas.openxmlformats.org/drawingml/2006/picture">
+                <pic:pic xmlns:pic="http://schemas.openxmlformats.org/drawingml/2006/picture">
+                  <pic:nvPicPr>
+                    <pic:cNvPr id="1" name=""/>
+                    <pic:cNvPicPr/>
+                  </pic:nvPicPr>
+                  <pic:blipFill>
+                    <a:blip r:embed="rId9"/>
+                    <a:stretch>
+                      <a:fillRect/>
+                    </a:stretch>
+                  </pic:blipFill>
+                  <pic:spPr>
+                    <a:xfrm>
+                      <a:off x="0" y="0"/>
+                      <a:ext cx="4061812" cy="1691787"/>
+                    </a:xfrm>
+                    <a:prstGeom prst="rect">
+                      <a:avLst/>
+                    </a:prstGeom>
+                  </pic:spPr>
+                </pic:pic>
+              </a:graphicData>
+            </a:graphic>
+          </wp:inline>
+        </w:drawing>
       </w:r>
       <w:bookmarkStart w:id="0" w:name="_GoBack"/>
       <w:bookmarkEnd w:id="0"/>
+    </w:p>
+    <w:p>
+      <w:pPr>
+        <w:widowControl/>
+        <w:autoSpaceDE/>
+        <w:autoSpaceDN/>
+        <w:adjustRightInd/>
+        <w:rPr>
+          <w:sz w:val="26"/>
+          <w:szCs w:val="26"/>
+        </w:rPr>
+      </w:pPr>
+    </w:p>
+    <w:p>
+      <w:pPr>
+        <w:widowControl/>
+        <w:autoSpaceDE/>
+        <w:autoSpaceDN/>
+        <w:adjustRightInd/>
+        <w:rPr>
+          <w:sz w:val="26"/>
+          <w:szCs w:val="26"/>
+        </w:rPr>
+      </w:pPr>
+    </w:p>
+    <w:p>
+      <w:pPr>
+        <w:widowControl/>
+        <w:autoSpaceDE/>
+        <w:autoSpaceDN/>
+        <w:adjustRightInd/>
+        <w:rPr>
+          <w:sz w:val="26"/>
+          <w:szCs w:val="26"/>
+        </w:rPr>
+      </w:pPr>
+      <w:r>
+        <w:rPr>
+          <w:sz w:val="26"/>
+          <w:szCs w:val="26"/>
+        </w:rPr>
+        <w:t>Вывод:</w:t>
+      </w:r>
       <w:r>
         <w:rPr>
           <w:sz w:val="25"/>
@@ -12247,7 +12342,7 @@
 </file>
 
 <file path=customXml/itemProps1.xml><?xml version="1.0" encoding="utf-8"?>
-<ds:datastoreItem xmlns:ds="http://schemas.openxmlformats.org/officeDocument/2006/customXml" ds:itemID="{0B75314D-F6BB-4CC4-B314-97200AAC7FAE}">
+<ds:datastoreItem xmlns:ds="http://schemas.openxmlformats.org/officeDocument/2006/customXml" ds:itemID="{28B4899B-23F5-471C-969F-FD3FF0DF38C8}">
   <ds:schemaRefs>
     <ds:schemaRef ds:uri="http://schemas.openxmlformats.org/officeDocument/2006/bibliography"/>
   </ds:schemaRefs>

</xml_diff>